<commit_message>
Update file SQL và Backup
</commit_message>
<xml_diff>
--- a/DacTaNNLTTT.docx
+++ b/DacTaNNLTTT.docx
@@ -20455,12 +20455,15 @@
     </w:p>
     <w:p>
       <w:r>
-        <w:t>+ id varchar(255)</w:t>
+        <w:t xml:space="preserve">+ id </w:t>
+      </w:r>
+      <w:r>
+        <w:t>int</w:t>
       </w:r>
     </w:p>
     <w:p>
       <w:r>
-        <w:t>+ cmnd nvarchar(255)</w:t>
+        <w:t>+ cmnd varchar(255)</w:t>
       </w:r>
     </w:p>
     <w:p>
@@ -20515,7 +20518,10 @@
     </w:p>
     <w:p>
       <w:r>
-        <w:t>+ id varchar(255)</w:t>
+        <w:t xml:space="preserve">+ id </w:t>
+      </w:r>
+      <w:r>
+        <w:t>int</w:t>
       </w:r>
     </w:p>
     <w:p>
@@ -20525,7 +20531,13 @@
     </w:p>
     <w:p>
       <w:r>
-        <w:t>+ mauxe varchar(255)</w:t>
+        <w:t xml:space="preserve">+ mauxe </w:t>
+      </w:r>
+      <w:r>
+        <w:t>n</w:t>
+      </w:r>
+      <w:r>
+        <w:t>varchar(255)</w:t>
       </w:r>
     </w:p>
     <w:p>
@@ -20540,7 +20552,10 @@
     </w:p>
     <w:p>
       <w:r>
-        <w:t>+ phankhoi nvarchar(255)</w:t>
+        <w:t xml:space="preserve">+ phankhoi </w:t>
+      </w:r>
+      <w:r>
+        <w:t>int</w:t>
       </w:r>
     </w:p>
     <w:p>
@@ -20569,7 +20584,10 @@
     </w:p>
     <w:p>
       <w:r>
-        <w:t>+ id nvarchar(255)</w:t>
+        <w:t xml:space="preserve">+ id </w:t>
+      </w:r>
+      <w:r>
+        <w:t>int</w:t>
       </w:r>
     </w:p>
     <w:p>
@@ -20589,7 +20607,7 @@
     </w:p>
     <w:p>
       <w:r>
-        <w:t>+ sdt nvarchar(255)</w:t>
+        <w:t>+ sdt varchar(255)</w:t>
       </w:r>
     </w:p>
     <w:p>
@@ -20599,22 +20617,26 @@
     </w:p>
     <w:p>
       <w:r>
-        <w:t>+ idbill varchar(255)</w:t>
+        <w:t xml:space="preserve">+ idbill </w:t>
+      </w:r>
+      <w:r>
+        <w:t>int</w:t>
       </w:r>
     </w:p>
     <w:p>
       <w:r>
-        <w:t>+ idsale nvarchar(255)</w:t>
+        <w:t xml:space="preserve">+ idsale </w:t>
+      </w:r>
+      <w:r>
+        <w:t>int</w:t>
       </w:r>
     </w:p>
     <w:p>
       <w:r>
-        <w:t>+ idkhachhang nvarchar(255)</w:t>
+        <w:t xml:space="preserve">+ idkhachhang </w:t>
       </w:r>
-    </w:p>
-    <w:p>
       <w:r>
-        <w:t>+ idxe nvarchar(255)</w:t>
+        <w:t>int</w:t>
       </w:r>
     </w:p>
     <w:p>
@@ -20629,7 +20651,10 @@
     </w:p>
     <w:p>
       <w:r>
-        <w:t>+ idbill varchar(255)</w:t>
+        <w:t xml:space="preserve">+ idbill </w:t>
+      </w:r>
+      <w:r>
+        <w:t>int</w:t>
       </w:r>
     </w:p>
     <w:p>
@@ -20637,7 +20662,7 @@
         <w:t xml:space="preserve">+ idxe </w:t>
       </w:r>
       <w:r>
-        <w:t>varchar(255)</w:t>
+        <w:t>int</w:t>
       </w:r>
     </w:p>
     <w:p>
@@ -20735,12 +20760,12 @@
     </w:p>
     <w:p>
       <w:r>
-        <w:lastRenderedPageBreak/>
         <w:t>4. Khách hàng (khachhang)</w:t>
       </w:r>
     </w:p>
     <w:p>
       <w:r>
+        <w:lastRenderedPageBreak/>
         <w:t>+ Nhập thông tin cho từng khách hàng.</w:t>
       </w:r>
     </w:p>
@@ -20868,12 +20893,12 @@
     </w:p>
     <w:p>
       <w:r>
-        <w:lastRenderedPageBreak/>
         <w:t>- Ở form quản lý các xe, người quản lý có thể thêm thông tin các loại xe vào hệ thống, sửa và xóa các thông tin ấy.</w:t>
       </w:r>
     </w:p>
     <w:p>
       <w:r>
+        <w:lastRenderedPageBreak/>
         <w:t>- Nhân viên không có khả năng thêm, sửa và xóa nhưng có thể tìm kiếm xe theo phân loại xe 2 bánh hay 4 bánh hay theo hãng sản xuất (Có khả năng xem danh sách xe đang bán ở cửa hàng.</w:t>
       </w:r>
     </w:p>

</xml_diff>

<commit_message>
Liên kết các button vào frame, hạn chế quyền của user
</commit_message>
<xml_diff>
--- a/DacTaNNLTTT.docx
+++ b/DacTaNNLTTT.docx
@@ -20671,10 +20671,6 @@
       </w:r>
     </w:p>
     <w:p>
-      <w:pPr>
-        <w:pStyle w:val="Heading2"/>
-        <w:ind w:left="360"/>
-      </w:pPr>
       <w:r>
         <w:t>Chức năng theo đối tượng</w:t>
       </w:r>
@@ -20805,9 +20801,6 @@
       </w:r>
     </w:p>
     <w:p>
-      <w:pPr>
-        <w:pStyle w:val="Heading2"/>
-      </w:pPr>
       <w:r>
         <w:t>Miêu tả chi tiết chức năng</w:t>
       </w:r>

</xml_diff>